<commit_message>
Added notes about servlets
</commit_message>
<xml_diff>
--- a/FINALS/Final notes/Java Servlets.docx
+++ b/FINALS/Final notes/Java Servlets.docx
@@ -410,6 +410,318 @@
       <w:r>
         <w:tab/>
         <w:t>*the web container facilitates the conversion to and from the HTTP request/response message to HTTP Servlet Request/ HTTP Servlet Response</w:t>
+      </w:r>
+    </w:p>
+    <w:p/>
+    <w:p>
+      <w:r>
+        <w:t>Context Listener</w:t>
+      </w:r>
+    </w:p>
+    <w:p>
+      <w:r>
+        <w:t>-listens for events that happens in the context</w:t>
+      </w:r>
+    </w:p>
+    <w:p/>
+    <w:p>
+      <w:r>
+        <w:t>Standard Deployment Description</w:t>
+      </w:r>
+    </w:p>
+    <w:p>
+      <w:r>
+        <w:t>-web.xml located in WEB_INF folder</w:t>
+      </w:r>
+    </w:p>
+    <w:p>
+      <w:r>
+        <w:t>-context-</w:t>
+      </w:r>
+      <w:proofErr w:type="spellStart"/>
+      <w:proofErr w:type="gramStart"/>
+      <w:r>
+        <w:t>param,session</w:t>
+      </w:r>
+      <w:proofErr w:type="spellEnd"/>
+      <w:proofErr w:type="gramEnd"/>
+      <w:r>
+        <w:t>-</w:t>
+      </w:r>
+      <w:proofErr w:type="spellStart"/>
+      <w:r>
+        <w:t>config,session</w:t>
+      </w:r>
+      <w:proofErr w:type="spellEnd"/>
+      <w:r>
+        <w:t>-</w:t>
+      </w:r>
+      <w:proofErr w:type="spellStart"/>
+      <w:r>
+        <w:t>timeout,servlet</w:t>
+      </w:r>
+      <w:proofErr w:type="spellEnd"/>
+      <w:r>
+        <w:t>-name, servlet-</w:t>
+      </w:r>
+      <w:proofErr w:type="spellStart"/>
+      <w:r>
+        <w:t>class,uurl</w:t>
+      </w:r>
+      <w:proofErr w:type="spellEnd"/>
+      <w:r>
+        <w:t>-</w:t>
+      </w:r>
+      <w:proofErr w:type="spellStart"/>
+      <w:r>
+        <w:t>pattern,etc</w:t>
+      </w:r>
+      <w:proofErr w:type="spellEnd"/>
+      <w:r>
+        <w:t>.</w:t>
+      </w:r>
+    </w:p>
+    <w:p>
+      <w:r>
+        <w:t>Request scope</w:t>
+      </w:r>
+    </w:p>
+    <w:p>
+      <w:r>
+        <w:t>-make request which will be handled by servlet</w:t>
+      </w:r>
+    </w:p>
+    <w:p/>
+    <w:p>
+      <w:r>
+        <w:t>Model controller framework</w:t>
+      </w:r>
+    </w:p>
+    <w:p>
+      <w:r>
+        <w:t>-data(model) – beans</w:t>
+      </w:r>
+    </w:p>
+    <w:p>
+      <w:r>
+        <w:tab/>
+      </w:r>
+      <w:r>
+        <w:tab/>
+        <w:t xml:space="preserve">-object that represents </w:t>
+      </w:r>
+      <w:proofErr w:type="spellStart"/>
+      <w:r>
+        <w:t>dataand</w:t>
+      </w:r>
+      <w:proofErr w:type="spellEnd"/>
+      <w:r>
+        <w:t xml:space="preserve"> business object</w:t>
+      </w:r>
+    </w:p>
+    <w:p>
+      <w:r>
+        <w:t>-views</w:t>
+      </w:r>
+    </w:p>
+    <w:p>
+      <w:r>
+        <w:t xml:space="preserve">    - html, </w:t>
+      </w:r>
+      <w:proofErr w:type="spellStart"/>
+      <w:r>
+        <w:t>json</w:t>
+      </w:r>
+      <w:proofErr w:type="spellEnd"/>
+    </w:p>
+    <w:p/>
+    <w:p/>
+    <w:p>
+      <w:r>
+        <w:lastRenderedPageBreak/>
+        <w:t>Request dispatcher</w:t>
+      </w:r>
+    </w:p>
+    <w:p>
+      <w:r>
+        <w:t>-to whom to pass the request</w:t>
+      </w:r>
+    </w:p>
+    <w:p/>
+    <w:p>
+      <w:r>
+        <w:t>Error page</w:t>
+      </w:r>
+    </w:p>
+    <w:p>
+      <w:r>
+        <w:t>1</w:t>
+      </w:r>
+      <w:r>
+        <w:rPr>
+          <w:vertAlign w:val="superscript"/>
+        </w:rPr>
+        <w:t>st</w:t>
+      </w:r>
+      <w:r>
+        <w:t xml:space="preserve"> way</w:t>
+      </w:r>
+    </w:p>
+    <w:p>
+      <w:r>
+        <w:t>-numeric code</w:t>
+      </w:r>
+    </w:p>
+    <w:p>
+      <w:r>
+        <w:t>-location of resource</w:t>
+      </w:r>
+    </w:p>
+    <w:p>
+      <w:r>
+        <w:t>2</w:t>
+      </w:r>
+      <w:r>
+        <w:rPr>
+          <w:vertAlign w:val="superscript"/>
+        </w:rPr>
+        <w:t>nd</w:t>
+      </w:r>
+      <w:r>
+        <w:t xml:space="preserve"> way</w:t>
+      </w:r>
+    </w:p>
+    <w:p>
+      <w:r>
+        <w:t>-thrown exceptions (unhandled)</w:t>
+      </w:r>
+    </w:p>
+    <w:p/>
+    <w:p>
+      <w:r>
+        <w:t>PHP</w:t>
+      </w:r>
+    </w:p>
+    <w:p>
+      <w:r>
+        <w:t>-module that is deployed in an Apache Server</w:t>
+      </w:r>
+    </w:p>
+    <w:p>
+      <w:r>
+        <w:t>-general purpose programming language</w:t>
+      </w:r>
+    </w:p>
+    <w:p/>
+    <w:p>
+      <w:r>
+        <w:t>PHP markup</w:t>
+      </w:r>
+    </w:p>
+    <w:p>
+      <w:proofErr w:type="gramStart"/>
+      <w:r>
+        <w:t>&lt;?</w:t>
+      </w:r>
+      <w:proofErr w:type="spellStart"/>
+      <w:r>
+        <w:t>php</w:t>
+      </w:r>
+      <w:proofErr w:type="spellEnd"/>
+      <w:proofErr w:type="gramEnd"/>
+    </w:p>
+    <w:p>
+      <w:r>
+        <w:tab/>
+        <w:t>//code here</w:t>
+      </w:r>
+    </w:p>
+    <w:p>
+      <w:r>
+        <w:t>?&gt;</w:t>
+      </w:r>
+    </w:p>
+    <w:p/>
+    <w:p>
+      <w:r>
+        <w:t>Functions</w:t>
+      </w:r>
+    </w:p>
+    <w:p>
+      <w:r>
+        <w:t>-Global Functions</w:t>
+      </w:r>
+    </w:p>
+    <w:p/>
+    <w:p>
+      <w:r>
+        <w:t xml:space="preserve">*All variables start with a </w:t>
+      </w:r>
+      <w:proofErr w:type="spellStart"/>
+      <w:proofErr w:type="gramStart"/>
+      <w:r>
+        <w:t>dollarsign</w:t>
+      </w:r>
+      <w:proofErr w:type="spellEnd"/>
+      <w:r>
+        <w:t>(</w:t>
+      </w:r>
+      <w:proofErr w:type="gramEnd"/>
+      <w:r>
+        <w:t xml:space="preserve">$) </w:t>
+      </w:r>
+    </w:p>
+    <w:p>
+      <w:r>
+        <w:t>-dynamically and loosely type language</w:t>
+      </w:r>
+    </w:p>
+    <w:p/>
+    <w:p>
+      <w:r>
+        <w:t>SUPER GLOBAL</w:t>
+      </w:r>
+    </w:p>
+    <w:p>
+      <w:r>
+        <w:t>-accessible everywhere and they are arrays</w:t>
+      </w:r>
+    </w:p>
+    <w:p>
+      <w:r>
+        <w:t>$GLOBALS</w:t>
+      </w:r>
+    </w:p>
+    <w:p>
+      <w:r>
+        <w:t>$_SERVER</w:t>
+      </w:r>
+    </w:p>
+    <w:p>
+      <w:r>
+        <w:lastRenderedPageBreak/>
+        <w:t>$_GET</w:t>
+      </w:r>
+    </w:p>
+    <w:p>
+      <w:r>
+        <w:t>$_POST</w:t>
+      </w:r>
+    </w:p>
+    <w:p>
+      <w:r>
+        <w:t>$_PILES</w:t>
+      </w:r>
+    </w:p>
+    <w:p>
+      <w:r>
+        <w:t>$_COOKIE</w:t>
+      </w:r>
+    </w:p>
+    <w:p/>
+    <w:p>
+      <w:r>
+        <w:t>@=suppress any warnings</w:t>
       </w:r>
       <w:bookmarkStart w:id="0" w:name="_GoBack"/>
       <w:bookmarkEnd w:id="0"/>

</xml_diff>